<commit_message>
Review & Result Testing
</commit_message>
<xml_diff>
--- a/heuristic_analysis.docx
+++ b/heuristic_analysis.docx
@@ -14,9 +14,172 @@
     <w:p/>
     <w:p/>
     <w:p>
+      <w:r>
+        <w:t xml:space="preserve">Evaluation functions are in integral part to any AI agent. My intent is to keep them fairly simple without adding any unnecessary complexity for complexity’s sake. </w:t>
+      </w:r>
+    </w:p>
+    <w:p>
+      <w:pPr>
+        <w:shd w:val="clear" w:color="auto" w:fill="FFFFFF"/>
+        <w:spacing w:line="270" w:lineRule="atLeast"/>
+        <w:rPr>
+          <w:rFonts w:eastAsia="Times New Roman" w:cstheme="minorHAnsi"/>
+          <w:color w:val="000000"/>
+        </w:rPr>
+      </w:pPr>
+      <w:r>
+        <w:t>During my trials I tried to establish a control metric that would return a ran</w:t>
+      </w:r>
+      <w:r>
+        <w:t xml:space="preserve">dom valuation for a board state. I wanted to make certain my measures were better than random. Initially I wasn’t getting the results I had expected. My random function which would just return </w:t>
+      </w:r>
+      <w:proofErr w:type="spellStart"/>
+      <w:proofErr w:type="gramStart"/>
+      <w:r>
+        <w:rPr>
+          <w:rFonts w:ascii="Menlo" w:eastAsia="Times New Roman" w:hAnsi="Menlo" w:cs="Menlo"/>
+          <w:color w:val="000000"/>
+          <w:sz w:val="18"/>
+          <w:szCs w:val="18"/>
+        </w:rPr>
+        <w:t>random.random</w:t>
+      </w:r>
+      <w:proofErr w:type="spellEnd"/>
+      <w:proofErr w:type="gramEnd"/>
+      <w:r>
+        <w:rPr>
+          <w:rFonts w:ascii="Menlo" w:eastAsia="Times New Roman" w:hAnsi="Menlo" w:cs="Menlo"/>
+          <w:color w:val="000000"/>
+          <w:sz w:val="18"/>
+          <w:szCs w:val="18"/>
+        </w:rPr>
+        <w:t>()</w:t>
+      </w:r>
+      <w:r>
+        <w:rPr>
+          <w:rFonts w:ascii="Menlo" w:eastAsia="Times New Roman" w:hAnsi="Menlo" w:cs="Menlo"/>
+          <w:color w:val="000000"/>
+          <w:sz w:val="18"/>
+          <w:szCs w:val="18"/>
+        </w:rPr>
+        <w:t xml:space="preserve">, </w:t>
+      </w:r>
+      <w:r>
+        <w:rPr>
+          <w:rFonts w:eastAsia="Times New Roman" w:cstheme="minorHAnsi"/>
+          <w:color w:val="000000"/>
+        </w:rPr>
+        <w:t xml:space="preserve">was winning a majority of its games. It wasn’t until someone on the slack channel had suggested I was reaching end-game, so It didn’t matter what the valuation function returned as the </w:t>
+      </w:r>
+      <w:proofErr w:type="spellStart"/>
+      <w:r>
+        <w:rPr>
+          <w:rFonts w:eastAsia="Times New Roman" w:cstheme="minorHAnsi"/>
+          <w:color w:val="000000"/>
+        </w:rPr>
+        <w:t>is_winner</w:t>
+      </w:r>
+      <w:proofErr w:type="spellEnd"/>
+      <w:r>
+        <w:rPr>
+          <w:rFonts w:eastAsia="Times New Roman" w:cstheme="minorHAnsi"/>
+          <w:color w:val="000000"/>
+        </w:rPr>
+        <w:t>/</w:t>
+      </w:r>
+      <w:proofErr w:type="spellStart"/>
+      <w:r>
+        <w:rPr>
+          <w:rFonts w:eastAsia="Times New Roman" w:cstheme="minorHAnsi"/>
+          <w:color w:val="000000"/>
+        </w:rPr>
+        <w:t>is_loser</w:t>
+      </w:r>
+      <w:proofErr w:type="spellEnd"/>
+      <w:r>
+        <w:rPr>
+          <w:rFonts w:eastAsia="Times New Roman" w:cstheme="minorHAnsi"/>
+          <w:color w:val="000000"/>
+        </w:rPr>
+        <w:t xml:space="preserve"> methods were being called.</w:t>
+      </w:r>
+    </w:p>
+    <w:p>
+      <w:pPr>
+        <w:shd w:val="clear" w:color="auto" w:fill="FFFFFF"/>
+        <w:spacing w:line="270" w:lineRule="atLeast"/>
+        <w:rPr>
+          <w:rFonts w:eastAsia="Times New Roman" w:cstheme="minorHAnsi"/>
+          <w:color w:val="000000"/>
+        </w:rPr>
+      </w:pPr>
+    </w:p>
+    <w:p>
+      <w:pPr>
+        <w:shd w:val="clear" w:color="auto" w:fill="FFFFFF"/>
+        <w:spacing w:line="270" w:lineRule="atLeast"/>
+        <w:rPr>
+          <w:rFonts w:eastAsia="Times New Roman" w:cstheme="minorHAnsi"/>
+          <w:color w:val="000000"/>
+        </w:rPr>
+      </w:pPr>
+      <w:r>
+        <w:rPr>
+          <w:rFonts w:eastAsia="Times New Roman" w:cstheme="minorHAnsi"/>
+          <w:color w:val="000000"/>
+        </w:rPr>
+        <w:t>For these evaluations I bumped the board size to 13 x 13 to give my valuation functions some playing time.</w:t>
+      </w:r>
+    </w:p>
+    <w:p>
+      <w:pPr>
+        <w:rPr>
+          <w:rFonts w:eastAsia="Times New Roman" w:cstheme="minorHAnsi"/>
+          <w:color w:val="000000"/>
+        </w:rPr>
+      </w:pPr>
+    </w:p>
+    <w:p>
+      <w:r>
+        <w:rPr>
+          <w:rFonts w:eastAsia="Times New Roman" w:cstheme="minorHAnsi"/>
+          <w:color w:val="000000"/>
+        </w:rPr>
+        <w:t xml:space="preserve">I’ll start with </w:t>
+      </w:r>
+      <w:proofErr w:type="gramStart"/>
+      <w:r>
+        <w:rPr>
+          <w:rFonts w:eastAsia="Times New Roman" w:cstheme="minorHAnsi"/>
+          <w:color w:val="000000"/>
+        </w:rPr>
+        <w:t>my</w:t>
+      </w:r>
+      <w:proofErr w:type="gramEnd"/>
+      <w:r>
+        <w:rPr>
+          <w:rFonts w:eastAsia="Times New Roman" w:cstheme="minorHAnsi"/>
+          <w:color w:val="000000"/>
+        </w:rPr>
+        <w:t xml:space="preserve"> </w:t>
+      </w:r>
+    </w:p>
+    <w:p/>
+    <w:p/>
+    <w:p>
+      <w:r>
+        <w:t xml:space="preserve">With the performance of using our moves over our </w:t>
+      </w:r>
+      <w:r>
+        <w:t>opponents</w:t>
+      </w:r>
       <w:bookmarkStart w:id="0" w:name="_GoBack"/>
       <w:bookmarkEnd w:id="0"/>
+      <w:r>
+        <w:t>, I thought we could improve upon it by weighing the board state more favorably the more moves it has towards the center</w:t>
+      </w:r>
     </w:p>
+    <w:p/>
     <w:sectPr>
       <w:pgSz w:w="12240" w:h="15840"/>
       <w:pgMar w:top="1440" w:right="1440" w:bottom="1440" w:left="1440" w:header="720" w:footer="720" w:gutter="0"/>
@@ -782,4 +945,16 @@
     </a:ext>
   </a:extLst>
 </a:theme>
+</file>
+
+<file path=customXml/item1.xml><?xml version="1.0" encoding="utf-8"?>
+<b:Sources xmlns:b="http://schemas.openxmlformats.org/officeDocument/2006/bibliography" xmlns="http://schemas.openxmlformats.org/officeDocument/2006/bibliography" SelectedStyle="/APASixthEditionOfficeOnline.xsl" StyleName="APA" Version="6"/>
+</file>
+
+<file path=customXml/itemProps1.xml><?xml version="1.0" encoding="utf-8"?>
+<ds:datastoreItem xmlns:ds="http://schemas.openxmlformats.org/officeDocument/2006/customXml" ds:itemID="{EAF0439F-DD15-A242-BD86-2314933C033A}">
+  <ds:schemaRefs>
+    <ds:schemaRef ds:uri="http://schemas.openxmlformats.org/officeDocument/2006/bibliography"/>
+  </ds:schemaRefs>
+</ds:datastoreItem>
 </file>
</xml_diff>